<commit_message>
mantenimiento del codigo sin limpiar funciones basura y la generacion del ultimo documento
</commit_message>
<xml_diff>
--- a/Generado/Carta_Compromiso_6276106.docx
+++ b/Generado/Carta_Compromiso_6276106.docx
@@ -1,161 +1,721 @@
 
 <file path=word/document.xml><?xml version="1.0" encoding="utf-8"?>
-<w:document xmlns:wpc="http://schemas.microsoft.com/office/word/2010/wordprocessingCanvas" xmlns:cx="http://schemas.microsoft.com/office/drawing/2014/chartex" xmlns:cx1="http://schemas.microsoft.com/office/drawing/2015/9/8/chartex" xmlns:cx2="http://schemas.microsoft.com/office/drawing/2015/10/21/chartex" xmlns:cx3="http://schemas.microsoft.com/office/drawing/2016/5/9/chartex" xmlns:cx4="http://schemas.microsoft.com/office/drawing/2016/5/10/chartex" xmlns:cx5="http://schemas.microsoft.com/office/drawing/2016/5/11/chartex" xmlns:cx6="http://schemas.microsoft.com/office/drawing/2016/5/12/chartex" xmlns:cx7="http://schemas.microsoft.com/office/drawing/2016/5/13/chartex" xmlns:cx8="http://schemas.microsoft.com/office/drawing/2016/5/14/chartex" xmlns:mc="http://schemas.openxmlformats.org/markup-compatibility/2006" xmlns:aink="http://schemas.microsoft.com/office/drawing/2016/ink" xmlns:am3d="http://schemas.microsoft.com/office/drawing/2017/model3d" xmlns:o="urn:schemas-microsoft-com:office:office" xmlns:oel="http://schemas.microsoft.com/office/2019/extlst" xmlns:r="http://schemas.openxmlformats.org/officeDocument/2006/relationships" xmlns:m="http://schemas.openxmlformats.org/officeDocument/2006/math" xmlns:v="urn:schemas-microsoft-com:vml" xmlns:wp14="http://schemas.microsoft.com/office/word/2010/wordprocessingDrawing" xmlns:wp="http://schemas.openxmlformats.org/drawingml/2006/wordprocessingDrawing" xmlns:w10="urn:schemas-microsoft-com:office:word" xmlns:w="http://schemas.openxmlformats.org/wordprocessingml/2006/main" xmlns:w14="http://schemas.microsoft.com/office/word/2010/wordml" xmlns:w15="http://schemas.microsoft.com/office/word/2012/wordml" xmlns:w16cex="http://schemas.microsoft.com/office/word/2018/wordml/cex" xmlns:w16cid="http://schemas.microsoft.com/office/word/2016/wordml/cid" xmlns:w16="http://schemas.microsoft.com/office/word/2018/wordml" xmlns:w16du="http://schemas.microsoft.com/office/word/2023/wordml/word16du" xmlns:w16sdtdh="http://schemas.microsoft.com/office/word/2020/wordml/sdtdatahash" xmlns:w16sdtfl="http://schemas.microsoft.com/office/word/2024/wordml/sdtformatlock" xmlns:w16se="http://schemas.microsoft.com/office/word/2015/wordml/symex" xmlns:wpg="http://schemas.microsoft.com/office/word/2010/wordprocessingGroup" xmlns:wpi="http://schemas.microsoft.com/office/word/2010/wordprocessingInk" xmlns:wne="http://schemas.microsoft.com/office/word/2006/wordml" xmlns:wps="http://schemas.microsoft.com/office/word/2010/wordprocessingShape" mc:Ignorable="w14 w15 w16se w16cid w16 w16cex w16sdtdh w16sdtfl w16du wp14">
+<w:document xmlns:wpc="http://schemas.microsoft.com/office/word/2010/wordprocessingCanvas" xmlns:cx="http://schemas.microsoft.com/office/drawing/2014/chartex" xmlns:cx1="http://schemas.microsoft.com/office/drawing/2015/9/8/chartex" xmlns:cx2="http://schemas.microsoft.com/office/drawing/2015/10/21/chartex" xmlns:cx3="http://schemas.microsoft.com/office/drawing/2016/5/9/chartex" xmlns:cx4="http://schemas.microsoft.com/office/drawing/2016/5/10/chartex" xmlns:cx5="http://schemas.microsoft.com/office/drawing/2016/5/11/chartex" xmlns:cx6="http://schemas.microsoft.com/office/drawing/2016/5/12/chartex" xmlns:cx7="http://schemas.microsoft.com/office/drawing/2016/5/13/chartex" xmlns:cx8="http://schemas.microsoft.com/office/drawing/2016/5/14/chartex" xmlns:mc="http://schemas.openxmlformats.org/markup-compatibility/2006" xmlns:aink="http://schemas.microsoft.com/office/drawing/2016/ink" xmlns:am3d="http://schemas.microsoft.com/office/drawing/2017/model3d" xmlns:o="urn:schemas-microsoft-com:office:office" xmlns:r="http://schemas.openxmlformats.org/officeDocument/2006/relationships" xmlns:m="http://schemas.openxmlformats.org/officeDocument/2006/math" xmlns:v="urn:schemas-microsoft-com:vml" xmlns:wp14="http://schemas.microsoft.com/office/word/2010/wordprocessingDrawing" xmlns:wp="http://schemas.openxmlformats.org/drawingml/2006/wordprocessingDrawing" xmlns:w10="urn:schemas-microsoft-com:office:word" xmlns:w="http://schemas.openxmlformats.org/wordprocessingml/2006/main" xmlns:w14="http://schemas.microsoft.com/office/word/2010/wordml" xmlns:w15="http://schemas.microsoft.com/office/word/2012/wordml" xmlns:w16cex="http://schemas.microsoft.com/office/word/2018/wordml/cex" xmlns:w16cid="http://schemas.microsoft.com/office/word/2016/wordml/cid" xmlns:w16="http://schemas.microsoft.com/office/word/2018/wordml" xmlns:w16sdtdh="http://schemas.microsoft.com/office/word/2020/wordml/sdtdatahash" xmlns:w16se="http://schemas.microsoft.com/office/word/2015/wordml/symex" xmlns:wpg="http://schemas.microsoft.com/office/word/2010/wordprocessingGroup" xmlns:wpi="http://schemas.microsoft.com/office/word/2010/wordprocessingInk" xmlns:wne="http://schemas.microsoft.com/office/word/2006/wordml" xmlns:wps="http://schemas.microsoft.com/office/word/2010/wordprocessingShape" mc:Ignorable="w14 w15 w16se w16cid w16 w16cex w16sdtdh wp14">
   <w:body>
     <w:p>
       <w:pPr>
+        <w:pStyle w:val="NormalWeb"/>
         <w:jc w:val="center"/>
-      </w:pPr>
-      <w:r>
-        <w:rPr>
-          <w:b/>
+        <w:rPr>
+          <w:rStyle w:val="Textoennegrita"/>
+          <w:rFonts w:ascii="Georgia" w:hAnsi="Georgia"/>
           <w:u w:val="single"/>
         </w:rPr>
+      </w:pPr>
+    </w:p>
+    <w:p>
+      <w:pPr>
+        <w:pStyle w:val="NormalWeb"/>
+        <w:jc w:val="center"/>
+        <w:rPr>
+          <w:rStyle w:val="Textoennegrita"/>
+          <w:rFonts w:ascii="Georgia" w:hAnsi="Georgia"/>
+          <w:u w:val="single"/>
+        </w:rPr>
+      </w:pPr>
+    </w:p>
+    <w:p>
+      <w:pPr>
+        <w:pStyle w:val="NormalWeb"/>
+        <w:jc w:val="center"/>
+        <w:rPr>
+          <w:rFonts w:ascii="Georgia" w:hAnsi="Georgia"/>
+          <w:u w:val="single"/>
+        </w:rPr>
+      </w:pPr>
+      <w:r>
+        <w:rPr>
+          <w:rStyle w:val="Textoennegrita"/>
+          <w:rFonts w:ascii="Georgia" w:hAnsi="Georgia"/>
+          <w:u w:val="single"/>
+        </w:rPr>
         <w:t>NOTA DE COMPROMISO</w:t>
       </w:r>
     </w:p>
     <w:p>
-      <w:r>
-        <w:t>En la ciudad de Asuncion a los 28 días del mes mayo del año 2025.</w:t>
-      </w:r>
-    </w:p>
-    <w:p>
-      <w:r>
-        <w:t xml:space="preserve">Yo, </w:t>
-      </w:r>
-      <w:r>
-        <w:rPr>
-          <w:b/>
-        </w:rPr>
-        <w:t>EDGAR ENZO ENRIQUE FERNANDEZ CABALLERO con C.I Nº 6276106</w:t>
-      </w:r>
-      <w:r>
-        <w:t xml:space="preserve"> con domicilio en las calles Eduardo Gomez, 5458 de la Ciudad de Luque,por medio de la presente, me comprometo formalmente a asistir a las instalaciones del Estudio Jurídico </w:t>
-      </w:r>
-      <w:r>
-        <w:rPr>
-          <w:b/>
+      <w:pPr>
+        <w:pStyle w:val="NormalWeb"/>
+        <w:ind w:firstLine="708"/>
+        <w:jc w:val="both"/>
+        <w:rPr>
+          <w:rFonts w:ascii="Georgia" w:hAnsi="Georgia"/>
+        </w:rPr>
+      </w:pPr>
+      <w:r>
+        <w:rPr>
+          <w:rFonts w:ascii="Georgia" w:hAnsi="Georgia"/>
+        </w:rPr>
+        <w:t>En la ciudad de Asunción a los</w:t>
+      </w:r>
+      <w:r>
+        <w:rPr>
+          <w:rFonts w:ascii="Georgia" w:hAnsi="Georgia"/>
+        </w:rPr>
+        <w:t xml:space="preserve"> </w:t>
+      </w:r>
+      <w:proofErr w:type="gramStart"/>
+      <w:r>
+        <w:rPr>
+          <w:rFonts w:ascii="Georgia" w:hAnsi="Georgia"/>
+        </w:rPr>
+        <w:t xml:space="preserve">30 días del mes de mayo del año 2025</w:t>
+      </w:r>
+      <w:r>
+        <w:rPr>
+          <w:rFonts w:ascii="Georgia" w:hAnsi="Georgia"/>
+        </w:rPr>
+        <w:t xml:space="preserve"> </w:t>
+      </w:r>
+      <w:r>
+        <w:rPr>
+          <w:rFonts w:ascii="Georgia" w:hAnsi="Georgia"/>
+        </w:rPr>
+        <w:t>-</w:t>
+      </w:r>
+    </w:p>
+    <w:p>
+      <w:pPr>
+        <w:jc w:val="both"/>
+        <w:rPr>
+          <w:rFonts w:ascii="Georgia" w:hAnsi="Georgia"/>
+          <w:sz w:val="24"/>
+          <w:szCs w:val="24"/>
+        </w:rPr>
+      </w:pPr>
+      <w:r>
+        <w:rPr>
+          <w:rFonts w:ascii="Georgia" w:hAnsi="Georgia"/>
+        </w:rPr>
+        <w:t xml:space="preserve">Yo</w:t>
+      </w:r>
+      <w:r>
+        <w:rPr>
+          <w:rFonts w:ascii="Georgia" w:hAnsi="Georgia"/>
+        </w:rPr>
+        <w:t xml:space="preserve">, </w:t>
+      </w:r>
+      <w:proofErr w:type="gramStart"/>
+      <w:r>
+        <w:rPr>
+          <w:rFonts w:ascii="Georgia" w:eastAsia="Times New Roman" w:hAnsi="Georgia" w:cs="Times New Roman"/>
+          <w:b/>
+          <w:bCs/>
+          <w:lang w:eastAsia="es-ES"/>
+        </w:rPr>
+        <w:t xml:space="preserve">EDGAR ENZO ENRIQUE FERNANDEZ CABALLERO</w:t>
+      </w:r>
+      <w:r>
+        <w:rPr>
+          <w:rFonts w:ascii="Georgia" w:eastAsia="Times New Roman" w:hAnsi="Georgia" w:cs="Times New Roman"/>
+          <w:b/>
+          <w:bCs/>
+          <w:lang w:eastAsia="es-ES"/>
+        </w:rPr>
+        <w:t xml:space="preserve"> con C.I </w:t>
+      </w:r>
+      <w:proofErr w:type="spellStart"/>
+      <w:r>
+        <w:rPr>
+          <w:rFonts w:ascii="Georgia" w:eastAsia="Times New Roman" w:hAnsi="Georgia" w:cs="Times New Roman"/>
+          <w:b/>
+          <w:bCs/>
+          <w:lang w:eastAsia="es-ES"/>
+        </w:rPr>
+        <w:t xml:space="preserve">Nº</w:t>
+      </w:r>
+      <w:proofErr w:type="spellEnd"/>
+      <w:r>
+        <w:rPr>
+          <w:rFonts w:ascii="Georgia" w:eastAsia="Times New Roman" w:hAnsi="Georgia" w:cs="Times New Roman"/>
+          <w:b/>
+          <w:bCs/>
+          <w:lang w:eastAsia="es-ES"/>
+        </w:rPr>
+        <w:t xml:space="preserve"> </w:t>
+      </w:r>
+      <w:r>
+        <w:rPr>
+          <w:rFonts w:ascii="Georgia" w:eastAsia="Times New Roman" w:hAnsi="Georgia" w:cs="Times New Roman"/>
+          <w:b/>
+          <w:bCs/>
+          <w:lang w:eastAsia="es-ES"/>
+        </w:rPr>
+        <w:t xml:space="preserve">6276106</w:t>
+      </w:r>
+      <w:r>
+        <w:rPr>
+          <w:rFonts w:ascii="Georgia" w:hAnsi="Georgia"/>
+        </w:rPr>
+        <w:t xml:space="preserve"> </w:t>
+      </w:r>
+      <w:r>
+        <w:rPr>
+          <w:rFonts w:ascii="Georgia" w:hAnsi="Georgia"/>
+        </w:rPr>
+        <w:t xml:space="preserve">con domicilio en las calles</w:t>
+      </w:r>
+      <w:r>
+        <w:rPr>
+          <w:rFonts w:ascii="Georgia" w:hAnsi="Georgia"/>
+        </w:rPr>
+        <w:t xml:space="preserve"> </w:t>
+      </w:r>
+      <w:r>
+        <w:rPr>
+          <w:rFonts w:ascii="Georgia" w:hAnsi="Georgia"/>
+        </w:rPr>
+        <w:t xml:space="preserve"> de</w:t>
+      </w:r>
+      <w:r>
+        <w:rPr>
+          <w:rFonts w:ascii="Georgia" w:hAnsi="Georgia"/>
+        </w:rPr>
+        <w:t xml:space="preserve"> la Ciudad de </w:t>
+      </w:r>
+      <w:r>
+        <w:rPr>
+          <w:rFonts w:ascii="Georgia" w:hAnsi="Georgia"/>
+        </w:rPr>
+        <w:t xml:space="preserve">Luque</w:t>
+      </w:r>
+      <w:r>
+        <w:rPr>
+          <w:rFonts w:ascii="Georgia" w:hAnsi="Georgia"/>
+        </w:rPr>
+        <w:t xml:space="preserve">,</w:t>
+      </w:r>
+      <w:r>
+        <w:rPr>
+          <w:rFonts w:ascii="Georgia" w:hAnsi="Georgia"/>
+        </w:rPr>
+        <w:t xml:space="preserve"> por medio de la presente, me comprometo formalmente a asistir a las instalaciones del Estudio Jurídico</w:t>
+      </w:r>
+      <w:r>
+        <w:rPr>
+          <w:rFonts w:ascii="Georgia" w:hAnsi="Georgia"/>
+          <w:b/>
+          <w:bCs/>
+        </w:rPr>
+        <w:t xml:space="preserve"> BERNIS ALLEGRETTI</w:t>
+      </w:r>
+      <w:r>
+        <w:rPr>
+          <w:rFonts w:ascii="Georgia" w:hAnsi="Georgia"/>
+        </w:rPr>
+        <w:t xml:space="preserve"> ubicado en las calles Milano 282 C/ Chile de la Ciudad de Asunción, con el fin de</w:t>
+      </w:r>
+      <w:r>
+        <w:rPr>
+          <w:rFonts w:ascii="Georgia" w:hAnsi="Georgia"/>
+        </w:rPr>
+        <w:t xml:space="preserve"> hacer el seguimiento correspondiente al juicio a ser iniciado en contra de la empresa </w:t>
+      </w:r>
+      <w:r>
+        <w:rPr>
+          <w:rFonts w:ascii="Georgia" w:hAnsi="Georgia"/>
+          <w:b/>
+          <w:bCs/>
+        </w:rPr>
+        <w:t xml:space="preserve">CIE</w:t>
+      </w:r>
+      <w:r>
+        <w:rPr>
+          <w:rFonts w:ascii="Georgia" w:hAnsi="Georgia"/>
+          <w:b/>
+          <w:bCs/>
+        </w:rPr>
+        <w:t xml:space="preserve">, con RUC </w:t>
+      </w:r>
+      <w:proofErr w:type="spellStart"/>
+      <w:r>
+        <w:rPr>
+          <w:rFonts w:ascii="Georgia" w:hAnsi="Georgia"/>
+          <w:b/>
+          <w:bCs/>
+        </w:rPr>
+        <w:t xml:space="preserve">Nº</w:t>
+      </w:r>
+      <w:proofErr w:type="spellEnd"/>
+      <w:r>
+        <w:rPr>
+          <w:rFonts w:ascii="Georgia" w:hAnsi="Georgia"/>
+          <w:b/>
+          <w:bCs/>
+        </w:rPr>
+        <w:t xml:space="preserve"> </w:t>
+      </w:r>
+      <w:r>
+        <w:rPr>
+          <w:rFonts w:ascii="Georgia" w:hAnsi="Georgia"/>
+          <w:b/>
+          <w:bCs/>
+        </w:rPr>
+        <w:t xml:space="preserve">4447477-1</w:t>
+      </w:r>
+      <w:r>
+        <w:rPr>
+          <w:rFonts w:ascii="Georgia" w:hAnsi="Georgia"/>
+        </w:rPr>
+        <w:t xml:space="preserve"> –</w:t>
+      </w:r>
+    </w:p>
+    <w:p>
+      <w:pPr>
+        <w:ind w:firstLine="708"/>
+        <w:rPr>
+          <w:rFonts w:ascii="Georgia" w:hAnsi="Georgia"/>
+        </w:rPr>
+      </w:pPr>
+      <w:r>
+        <w:rPr>
+          <w:rFonts w:ascii="Georgia" w:hAnsi="Georgia"/>
+          <w:b/>
+          <w:bCs/>
+        </w:rPr>
+        <w:t>Que,</w:t>
+      </w:r>
+      <w:r>
+        <w:rPr>
+          <w:rFonts w:ascii="Georgia" w:hAnsi="Georgia"/>
+        </w:rPr>
+        <w:t xml:space="preserve"> c</w:t>
+      </w:r>
+      <w:r>
+        <w:rPr>
+          <w:rFonts w:ascii="Georgia" w:hAnsi="Georgia"/>
+        </w:rPr>
+        <w:t xml:space="preserve">onforme a lo anterior, reconozco que es mi responsabilidad mantener el seguimiento adecuado de mi caso, asistir a las citas y proporcionar la información o </w:t>
+      </w:r>
+      <w:r>
+        <w:rPr>
+          <w:rFonts w:ascii="Georgia" w:hAnsi="Georgia"/>
+        </w:rPr>
+        <w:t>documentación requerida por los abogados</w:t>
+      </w:r>
+      <w:r>
+        <w:rPr>
+          <w:rFonts w:ascii="Georgia" w:hAnsi="Georgia"/>
+        </w:rPr>
+        <w:t>.</w:t>
+      </w:r>
+      <w:r>
+        <w:rPr>
+          <w:rFonts w:ascii="Georgia" w:hAnsi="Georgia"/>
+        </w:rPr>
+        <w:t xml:space="preserve"> –</w:t>
+      </w:r>
+    </w:p>
+    <w:p>
+      <w:pPr>
+        <w:pStyle w:val="NormalWeb"/>
+        <w:ind w:firstLine="708"/>
+        <w:jc w:val="both"/>
+        <w:rPr>
+          <w:rFonts w:ascii="Georgia" w:hAnsi="Georgia"/>
+        </w:rPr>
+      </w:pPr>
+      <w:r>
+        <w:rPr>
+          <w:rFonts w:ascii="Georgia" w:hAnsi="Georgia"/>
+          <w:b/>
+          <w:bCs/>
+        </w:rPr>
+        <w:t>Que,</w:t>
+      </w:r>
+      <w:r>
+        <w:rPr>
+          <w:rFonts w:ascii="Georgia" w:hAnsi="Georgia"/>
+        </w:rPr>
+        <w:t xml:space="preserve"> e</w:t>
+      </w:r>
+      <w:r>
+        <w:rPr>
+          <w:rFonts w:ascii="Georgia" w:hAnsi="Georgia"/>
+        </w:rPr>
+        <w:t xml:space="preserve">l compromiso de asistencia será de manera periódica y según lo establecido por el abogado </w:t>
+      </w:r>
+      <w:r>
+        <w:rPr>
+          <w:rFonts w:ascii="Georgia" w:hAnsi="Georgia"/>
+          <w:b/>
+          <w:bCs/>
+        </w:rPr>
+        <w:t>JUAN JOSE BERNIS ALLEGRETTI</w:t>
+      </w:r>
+      <w:r>
+        <w:rPr>
+          <w:rFonts w:ascii="Georgia" w:hAnsi="Georgia"/>
+        </w:rPr>
+        <w:t xml:space="preserve"> </w:t>
+      </w:r>
+      <w:r>
+        <w:rPr>
+          <w:rFonts w:ascii="Georgia" w:hAnsi="Georgia"/>
+        </w:rPr>
+        <w:t xml:space="preserve">encargado de mi caso, a fin de mantener una comunicación continua y eficaz </w:t>
+      </w:r>
+      <w:r>
+        <w:rPr>
+          <w:rFonts w:ascii="Georgia" w:hAnsi="Georgia"/>
+        </w:rPr>
+        <w:t xml:space="preserve">sobre la demanda. </w:t>
+      </w:r>
+    </w:p>
+    <w:p>
+      <w:pPr>
+        <w:pStyle w:val="NormalWeb"/>
+        <w:ind w:firstLine="708"/>
+        <w:jc w:val="both"/>
+        <w:rPr>
+          <w:rFonts w:ascii="Georgia" w:hAnsi="Georgia"/>
+        </w:rPr>
+      </w:pPr>
+      <w:r>
+        <w:rPr>
+          <w:rFonts w:ascii="Georgia" w:hAnsi="Georgia"/>
+          <w:b/>
+          <w:bCs/>
+        </w:rPr>
+        <w:t>Que,</w:t>
+      </w:r>
+      <w:r>
+        <w:rPr>
+          <w:rFonts w:ascii="Georgia" w:hAnsi="Georgia"/>
+        </w:rPr>
+        <w:t xml:space="preserve"> r</w:t>
+      </w:r>
+      <w:r>
+        <w:rPr>
+          <w:rFonts w:ascii="Georgia" w:hAnsi="Georgia"/>
+        </w:rPr>
+        <w:t xml:space="preserve">econozco que este seguimiento es fundamental para el adecuado desarrollo de mi caso, y me comprometo a cumplir con las citas y solicitudes que </w:t>
+      </w:r>
+      <w:r>
+        <w:rPr>
+          <w:rFonts w:ascii="Georgia" w:hAnsi="Georgia"/>
+        </w:rPr>
+        <w:t>el equipo jurídico consider</w:t>
+      </w:r>
+      <w:r>
+        <w:rPr>
+          <w:rFonts w:ascii="Georgia" w:hAnsi="Georgia"/>
+        </w:rPr>
+        <w:t>e</w:t>
+      </w:r>
+      <w:r>
+        <w:rPr>
+          <w:rFonts w:ascii="Georgia" w:hAnsi="Georgia"/>
+        </w:rPr>
+        <w:t xml:space="preserve"> necesarias con el fin de evitar la </w:t>
+      </w:r>
+      <w:r>
+        <w:rPr>
+          <w:rFonts w:ascii="Georgia" w:hAnsi="Georgia"/>
+          <w:b/>
+          <w:bCs/>
+        </w:rPr>
+        <w:t xml:space="preserve">PERENCION DE LA </w:t>
+      </w:r>
+      <w:r>
+        <w:rPr>
+          <w:rFonts w:ascii="Georgia" w:hAnsi="Georgia"/>
+          <w:b/>
+          <w:bCs/>
+        </w:rPr>
+        <w:t>INSTANCIA</w:t>
+      </w:r>
+      <w:r>
+        <w:rPr>
+          <w:rFonts w:ascii="Georgia" w:hAnsi="Georgia"/>
+          <w:b/>
+          <w:bCs/>
+        </w:rPr>
+        <w:t xml:space="preserve"> </w:t>
+      </w:r>
+      <w:r>
+        <w:rPr>
+          <w:rFonts w:ascii="Georgia" w:hAnsi="Georgia"/>
+        </w:rPr>
+        <w:t>e</w:t>
+      </w:r>
+      <w:r>
+        <w:rPr>
+          <w:rFonts w:ascii="Georgia" w:hAnsi="Georgia"/>
+        </w:rPr>
+        <w:t>n la causa, el cual se debe a la inactividad procesal por el lapso de 3 (tres) meses. -</w:t>
+      </w:r>
+    </w:p>
+    <w:p>
+      <w:pPr>
+        <w:pStyle w:val="NormalWeb"/>
+        <w:ind w:firstLine="708"/>
+        <w:jc w:val="both"/>
+        <w:rPr>
+          <w:rFonts w:ascii="Georgia" w:hAnsi="Georgia"/>
+        </w:rPr>
+      </w:pPr>
+      <w:r>
+        <w:rPr>
+          <w:rFonts w:ascii="Georgia" w:hAnsi="Georgia"/>
+          <w:b/>
+          <w:bCs/>
+        </w:rPr>
+        <w:t>Que,</w:t>
+      </w:r>
+      <w:r>
+        <w:rPr>
+          <w:rFonts w:ascii="Georgia" w:hAnsi="Georgia"/>
+        </w:rPr>
+        <w:t xml:space="preserve"> d</w:t>
+      </w:r>
+      <w:r>
+        <w:rPr>
+          <w:rFonts w:ascii="Georgia" w:hAnsi="Georgia"/>
+        </w:rPr>
+        <w:t>e igual manera, dejo claro que el abogado</w:t>
+      </w:r>
+      <w:r>
+        <w:rPr>
+          <w:rFonts w:ascii="Georgia" w:hAnsi="Georgia"/>
+        </w:rPr>
+        <w:t xml:space="preserve"> </w:t>
+      </w:r>
+      <w:r>
+        <w:rPr>
+          <w:rFonts w:ascii="Georgia" w:hAnsi="Georgia"/>
+          <w:b/>
+          <w:bCs/>
+        </w:rPr>
+        <w:t>JUAN JOSE BERNIS ALLEGRETTI</w:t>
+      </w:r>
+      <w:r>
+        <w:rPr>
+          <w:rFonts w:ascii="Georgia" w:hAnsi="Georgia"/>
+        </w:rPr>
+        <w:t xml:space="preserve"> con </w:t>
+      </w:r>
+      <w:r>
+        <w:rPr>
+          <w:rFonts w:ascii="Georgia" w:hAnsi="Georgia"/>
+          <w:b/>
+          <w:bCs/>
+        </w:rPr>
+        <w:t xml:space="preserve">Mat. </w:t>
+      </w:r>
+      <w:proofErr w:type="spellStart"/>
+      <w:r>
+        <w:rPr>
+          <w:rFonts w:ascii="Georgia" w:hAnsi="Georgia"/>
+          <w:b/>
+          <w:bCs/>
+        </w:rPr>
+        <w:t>Nº</w:t>
+      </w:r>
+      <w:proofErr w:type="spellEnd"/>
+      <w:r>
+        <w:rPr>
+          <w:rFonts w:ascii="Georgia" w:hAnsi="Georgia"/>
+          <w:b/>
+          <w:bCs/>
+        </w:rPr>
+        <w:t xml:space="preserve"> 18.500</w:t>
+      </w:r>
+      <w:r>
+        <w:rPr>
+          <w:rFonts w:ascii="Georgia" w:hAnsi="Georgia"/>
+        </w:rPr>
+        <w:t xml:space="preserve"> y el Estudio Jurídico </w:t>
+      </w:r>
+      <w:r>
+        <w:rPr>
+          <w:rFonts w:ascii="Georgia" w:hAnsi="Georgia"/>
+          <w:b/>
+          <w:bCs/>
         </w:rPr>
         <w:t>BERNIS ALLEGRETTI</w:t>
       </w:r>
       <w:r>
-        <w:t xml:space="preserve"> ubicado en las calles Milano 282 C/ Chile de la Ciudad de Asunción, con el fin de hacer el seguimiento correspondiente al juicio a ser iniciado en contra de la empresa </w:t>
-      </w:r>
-      <w:r>
-        <w:rPr>
-          <w:b/>
-        </w:rPr>
-        <w:t>CIE, con RUC Nº 4447477-1</w:t>
-      </w:r>
-    </w:p>
-    <w:p>
-      <w:r>
-        <w:rPr>
-          <w:b/>
-        </w:rPr>
-        <w:tab/>
-        <w:t>Que,</w:t>
-      </w:r>
-      <w:r>
-        <w:t xml:space="preserve"> conforme a lo anterior, reconozco que es mi responsabilidad mantener el seguimiento adecuado de mi caso, asistir a las citas y proporcionar la información o documentación requerida por los abogados.</w:t>
-      </w:r>
-    </w:p>
-    <w:p>
-      <w:r>
-        <w:rPr>
-          <w:b/>
-        </w:rPr>
-        <w:tab/>
-        <w:t>Que,</w:t>
-      </w:r>
-      <w:r>
-        <w:t xml:space="preserve"> el compromiso de asistencia será de manera periódica y según lo establecido por el abogado JUAN JOSE BERNIS ALLEGRETTI encargado de mi caso, a fin de mantener una comunicación continua y eficaz sobre la demanda.</w:t>
-      </w:r>
-    </w:p>
-    <w:p>
-      <w:r>
-        <w:rPr>
-          <w:b/>
-        </w:rPr>
-        <w:tab/>
-        <w:t>Que,</w:t>
-      </w:r>
-      <w:r>
-        <w:t xml:space="preserve"> reconozco que este seguimiento es fundamental para el adecuado desarrollo de mi caso, y me comprometo a cumplir con las citas y solicitudes que el equipo jurídico considere necesarias con el fin de evitar la PERENCION DE LA INSTANCIA en la causa, el cual se debe a la inactividad procesal por el lapso de 3 (tres) meses.</w:t>
-      </w:r>
-    </w:p>
-    <w:p>
-      <w:r>
-        <w:rPr>
-          <w:b/>
-        </w:rPr>
-        <w:tab/>
-        <w:t>Que,</w:t>
-      </w:r>
-      <w:r>
-        <w:t xml:space="preserve"> de igual manera, dejo claro que el abogado </w:t>
-      </w:r>
-      <w:r>
-        <w:rPr>
-          <w:b/>
-        </w:rPr>
-        <w:t>JUAN JOSE BERNIS ALLEGRETTI</w:t>
-      </w:r>
-      <w:r>
-        <w:t xml:space="preserve"> con </w:t>
-      </w:r>
-      <w:r>
-        <w:rPr>
-          <w:b/>
-        </w:rPr>
-        <w:t>Mat. Nº 18.500</w:t>
-      </w:r>
-      <w:r>
-        <w:t xml:space="preserve"> y el Estudio Jurídico </w:t>
-      </w:r>
-      <w:r>
-        <w:rPr>
-          <w:b/>
-        </w:rPr>
-        <w:t>BERNIS ALLEGRETTI</w:t>
-      </w:r>
-      <w:r>
-        <w:t xml:space="preserve"> no asumen responsabilidad alguna en caso de que no cumpla con mis compromisos de asistencia o si no tomo las decisiones necesarias relacionadas con el proceso judicial que me compite. Eximo de responsabilidad al abogado y al Estudio Jurídico por cualquier consecuencia derivada de mi accionar.</w:t>
-      </w:r>
-    </w:p>
-    <w:p>
-      <w:r>
-        <w:rPr>
-          <w:b/>
-        </w:rPr>
-        <w:tab/>
+        <w:rPr>
+          <w:rFonts w:ascii="Georgia" w:hAnsi="Georgia"/>
+        </w:rPr>
+        <w:t xml:space="preserve"> no asumen responsabilidad alguna en caso de que no cumpla con mis compromisos de asistencia o si no tomo las decisiones necesarias relacionadas con el proceso judicial que me compite. Eximo de responsabilidad al abogado y al Estudio Jurídico por cualquier consecuencia derivada de</w:t>
+      </w:r>
+      <w:r>
+        <w:rPr>
+          <w:rFonts w:ascii="Georgia" w:hAnsi="Georgia"/>
+        </w:rPr>
+        <w:t xml:space="preserve"> mi accionar. </w:t>
+      </w:r>
+      <w:r>
+        <w:rPr>
+          <w:rFonts w:ascii="Georgia" w:hAnsi="Georgia"/>
+        </w:rPr>
+        <w:t>–</w:t>
+      </w:r>
+    </w:p>
+    <w:p>
+      <w:pPr>
+        <w:pStyle w:val="NormalWeb"/>
+        <w:ind w:firstLine="708"/>
+        <w:jc w:val="both"/>
+        <w:rPr>
+          <w:rFonts w:ascii="Georgia" w:hAnsi="Georgia"/>
+        </w:rPr>
+      </w:pPr>
+      <w:r>
+        <w:rPr>
+          <w:rFonts w:ascii="Georgia" w:hAnsi="Georgia"/>
+          <w:b/>
+        </w:rPr>
         <w:t>Que</w:t>
       </w:r>
       <w:r>
-        <w:t>, a fin de corroborar mi asistencia firmare el acta de asistencia del Estudio Jurídico.-</w:t>
-      </w:r>
-    </w:p>
-    <w:p>
-      <w:r>
-        <w:tab/>
-        <w:t>Que, además reconozco no poseer documentos respaldatorios que demuestren mi relación por lo cual he sido advertido de las posibilidades en laboral en el juicio.-</w:t>
-      </w:r>
-    </w:p>
-    <w:p>
-      <w:r>
-        <w:tab/>
-        <w:t>Sin más en particular, firmo al pie de la presente nota en señal de conformidad. –</w:t>
-      </w:r>
-    </w:p>
-    <w:p>
-      <w:r>
-        <w:rPr>
-          <w:b/>
+        <w:rPr>
+          <w:rFonts w:ascii="Georgia" w:hAnsi="Georgia"/>
+          <w:b/>
+        </w:rPr>
+        <w:t xml:space="preserve">, </w:t>
+      </w:r>
+      <w:r>
+        <w:rPr>
+          <w:rFonts w:ascii="Georgia" w:hAnsi="Georgia"/>
+        </w:rPr>
+        <w:t xml:space="preserve">a fin de corroborar mi asistencia firmare el acta de asistencia del Estudio </w:t>
+      </w:r>
+      <w:proofErr w:type="gramStart"/>
+      <w:r>
+        <w:rPr>
+          <w:rFonts w:ascii="Georgia" w:hAnsi="Georgia"/>
+        </w:rPr>
+        <w:t>Jurídico.-</w:t>
+      </w:r>
+      <w:proofErr w:type="gramEnd"/>
+    </w:p>
+    <w:p>
+      <w:pPr>
+        <w:pStyle w:val="NormalWeb"/>
+        <w:ind w:firstLine="708"/>
+        <w:jc w:val="both"/>
+        <w:rPr>
+          <w:rFonts w:ascii="Georgia" w:hAnsi="Georgia"/>
+        </w:rPr>
+      </w:pPr>
+      <w:r>
+        <w:rPr>
+          <w:rFonts w:ascii="Georgia" w:hAnsi="Georgia"/>
+        </w:rPr>
+        <w:t xml:space="preserve">Que, además reconozco no poseer documentos respaldatorios que demuestren mi relación por lo cual he sido advertido de las posibilidades en laboral en el </w:t>
+      </w:r>
+      <w:proofErr w:type="gramStart"/>
+      <w:r>
+        <w:rPr>
+          <w:rFonts w:ascii="Georgia" w:hAnsi="Georgia"/>
+        </w:rPr>
+        <w:t>juicio.-</w:t>
+      </w:r>
+      <w:proofErr w:type="gramEnd"/>
+    </w:p>
+    <w:p>
+      <w:pPr>
+        <w:pStyle w:val="NormalWeb"/>
+        <w:ind w:firstLine="708"/>
+        <w:jc w:val="both"/>
+        <w:rPr>
+          <w:rFonts w:ascii="Georgia" w:hAnsi="Georgia"/>
+        </w:rPr>
+      </w:pPr>
+      <w:r>
+        <w:rPr>
+          <w:rFonts w:ascii="Georgia" w:hAnsi="Georgia"/>
+        </w:rPr>
+        <w:t xml:space="preserve">Sin más en particular, firmo </w:t>
+      </w:r>
+      <w:r>
+        <w:rPr>
+          <w:rFonts w:ascii="Georgia" w:hAnsi="Georgia"/>
+        </w:rPr>
+        <w:t xml:space="preserve">al pie de </w:t>
+      </w:r>
+      <w:r>
+        <w:rPr>
+          <w:rFonts w:ascii="Georgia" w:hAnsi="Georgia"/>
+        </w:rPr>
+        <w:t>la presente nota en señ</w:t>
+      </w:r>
+      <w:r>
+        <w:rPr>
+          <w:rFonts w:ascii="Georgia" w:hAnsi="Georgia"/>
+        </w:rPr>
+        <w:t xml:space="preserve">al de conformidad. </w:t>
+      </w:r>
+      <w:r>
+        <w:rPr>
+          <w:rFonts w:ascii="Georgia" w:hAnsi="Georgia"/>
+        </w:rPr>
+        <w:t>–</w:t>
+      </w:r>
+    </w:p>
+    <w:p>
+      <w:pPr>
+        <w:pStyle w:val="Sinespaciado"/>
+        <w:rPr>
+          <w:rFonts w:ascii="Georgia" w:hAnsi="Georgia"/>
+          <w:b/>
+          <w:sz w:val="24"/>
+        </w:rPr>
+      </w:pPr>
+      <w:r>
+        <w:rPr>
+          <w:rFonts w:ascii="Georgia" w:hAnsi="Georgia"/>
+          <w:b/>
+          <w:sz w:val="24"/>
         </w:rPr>
         <w:t>FIRMA:</w:t>
-        <w:br/>
+      </w:r>
+    </w:p>
+    <w:p>
+      <w:pPr>
+        <w:pStyle w:val="Sinespaciado"/>
+        <w:rPr>
+          <w:rFonts w:ascii="Georgia" w:hAnsi="Georgia"/>
+          <w:b/>
+          <w:sz w:val="24"/>
+        </w:rPr>
+      </w:pPr>
+      <w:r>
+        <w:rPr>
+          <w:rFonts w:ascii="Georgia" w:hAnsi="Georgia"/>
+          <w:b/>
+          <w:sz w:val="24"/>
+        </w:rPr>
         <w:t>ACLARACION:</w:t>
-        <w:br/>
+      </w:r>
+    </w:p>
+    <w:p>
+      <w:pPr>
+        <w:pStyle w:val="Sinespaciado"/>
+        <w:rPr>
+          <w:rFonts w:ascii="Georgia" w:hAnsi="Georgia"/>
+          <w:b/>
+          <w:sz w:val="24"/>
+        </w:rPr>
+      </w:pPr>
+      <w:r>
+        <w:rPr>
+          <w:rFonts w:ascii="Georgia" w:hAnsi="Georgia"/>
+          <w:b/>
+          <w:sz w:val="24"/>
+        </w:rPr>
         <w:t>C.I. N°:</w:t>
       </w:r>
     </w:p>
@@ -171,7 +731,7 @@
 </file>
 
 <file path=word/endnotes.xml><?xml version="1.0" encoding="utf-8"?>
-<w:endnotes xmlns:wpc="http://schemas.microsoft.com/office/word/2010/wordprocessingCanvas" xmlns:cx="http://schemas.microsoft.com/office/drawing/2014/chartex" xmlns:cx1="http://schemas.microsoft.com/office/drawing/2015/9/8/chartex" xmlns:cx2="http://schemas.microsoft.com/office/drawing/2015/10/21/chartex" xmlns:cx3="http://schemas.microsoft.com/office/drawing/2016/5/9/chartex" xmlns:cx4="http://schemas.microsoft.com/office/drawing/2016/5/10/chartex" xmlns:cx5="http://schemas.microsoft.com/office/drawing/2016/5/11/chartex" xmlns:cx6="http://schemas.microsoft.com/office/drawing/2016/5/12/chartex" xmlns:cx7="http://schemas.microsoft.com/office/drawing/2016/5/13/chartex" xmlns:cx8="http://schemas.microsoft.com/office/drawing/2016/5/14/chartex" xmlns:mc="http://schemas.openxmlformats.org/markup-compatibility/2006" xmlns:aink="http://schemas.microsoft.com/office/drawing/2016/ink" xmlns:am3d="http://schemas.microsoft.com/office/drawing/2017/model3d" xmlns:o="urn:schemas-microsoft-com:office:office" xmlns:oel="http://schemas.microsoft.com/office/2019/extlst" xmlns:r="http://schemas.openxmlformats.org/officeDocument/2006/relationships" xmlns:m="http://schemas.openxmlformats.org/officeDocument/2006/math" xmlns:v="urn:schemas-microsoft-com:vml" xmlns:wp14="http://schemas.microsoft.com/office/word/2010/wordprocessingDrawing" xmlns:wp="http://schemas.openxmlformats.org/drawingml/2006/wordprocessingDrawing" xmlns:w10="urn:schemas-microsoft-com:office:word" xmlns:w="http://schemas.openxmlformats.org/wordprocessingml/2006/main" xmlns:w14="http://schemas.microsoft.com/office/word/2010/wordml" xmlns:w15="http://schemas.microsoft.com/office/word/2012/wordml" xmlns:w16cex="http://schemas.microsoft.com/office/word/2018/wordml/cex" xmlns:w16cid="http://schemas.microsoft.com/office/word/2016/wordml/cid" xmlns:w16="http://schemas.microsoft.com/office/word/2018/wordml" xmlns:w16du="http://schemas.microsoft.com/office/word/2023/wordml/word16du" xmlns:w16sdtdh="http://schemas.microsoft.com/office/word/2020/wordml/sdtdatahash" xmlns:w16sdtfl="http://schemas.microsoft.com/office/word/2024/wordml/sdtformatlock" xmlns:w16se="http://schemas.microsoft.com/office/word/2015/wordml/symex" xmlns:wpg="http://schemas.microsoft.com/office/word/2010/wordprocessingGroup" xmlns:wpi="http://schemas.microsoft.com/office/word/2010/wordprocessingInk" xmlns:wne="http://schemas.microsoft.com/office/word/2006/wordml" xmlns:wps="http://schemas.microsoft.com/office/word/2010/wordprocessingShape" mc:Ignorable="w14 w15 w16se w16cid w16 w16cex w16sdtdh w16sdtfl w16du wp14">
+<w:endnotes xmlns:wpc="http://schemas.microsoft.com/office/word/2010/wordprocessingCanvas" xmlns:cx="http://schemas.microsoft.com/office/drawing/2014/chartex" xmlns:cx1="http://schemas.microsoft.com/office/drawing/2015/9/8/chartex" xmlns:cx2="http://schemas.microsoft.com/office/drawing/2015/10/21/chartex" xmlns:cx3="http://schemas.microsoft.com/office/drawing/2016/5/9/chartex" xmlns:cx4="http://schemas.microsoft.com/office/drawing/2016/5/10/chartex" xmlns:cx5="http://schemas.microsoft.com/office/drawing/2016/5/11/chartex" xmlns:cx6="http://schemas.microsoft.com/office/drawing/2016/5/12/chartex" xmlns:cx7="http://schemas.microsoft.com/office/drawing/2016/5/13/chartex" xmlns:cx8="http://schemas.microsoft.com/office/drawing/2016/5/14/chartex" xmlns:mc="http://schemas.openxmlformats.org/markup-compatibility/2006" xmlns:aink="http://schemas.microsoft.com/office/drawing/2016/ink" xmlns:am3d="http://schemas.microsoft.com/office/drawing/2017/model3d" xmlns:o="urn:schemas-microsoft-com:office:office" xmlns:r="http://schemas.openxmlformats.org/officeDocument/2006/relationships" xmlns:m="http://schemas.openxmlformats.org/officeDocument/2006/math" xmlns:v="urn:schemas-microsoft-com:vml" xmlns:wp14="http://schemas.microsoft.com/office/word/2010/wordprocessingDrawing" xmlns:wp="http://schemas.openxmlformats.org/drawingml/2006/wordprocessingDrawing" xmlns:w10="urn:schemas-microsoft-com:office:word" xmlns:w="http://schemas.openxmlformats.org/wordprocessingml/2006/main" xmlns:w14="http://schemas.microsoft.com/office/word/2010/wordml" xmlns:w15="http://schemas.microsoft.com/office/word/2012/wordml" xmlns:w16cex="http://schemas.microsoft.com/office/word/2018/wordml/cex" xmlns:w16cid="http://schemas.microsoft.com/office/word/2016/wordml/cid" xmlns:w16="http://schemas.microsoft.com/office/word/2018/wordml" xmlns:w16sdtdh="http://schemas.microsoft.com/office/word/2020/wordml/sdtdatahash" xmlns:w16se="http://schemas.microsoft.com/office/word/2015/wordml/symex" xmlns:wpg="http://schemas.microsoft.com/office/word/2010/wordprocessingGroup" xmlns:wpi="http://schemas.microsoft.com/office/word/2010/wordprocessingInk" xmlns:wne="http://schemas.microsoft.com/office/word/2006/wordml" xmlns:wps="http://schemas.microsoft.com/office/word/2010/wordprocessingShape" mc:Ignorable="w14 w15 w16se w16cid w16 w16cex w16sdtdh wp14">
   <w:endnote w:type="separator" w:id="-1">
     <w:p>
       <w:pPr>
@@ -196,7 +756,7 @@
 </file>
 
 <file path=word/footnotes.xml><?xml version="1.0" encoding="utf-8"?>
-<w:footnotes xmlns:wpc="http://schemas.microsoft.com/office/word/2010/wordprocessingCanvas" xmlns:cx="http://schemas.microsoft.com/office/drawing/2014/chartex" xmlns:cx1="http://schemas.microsoft.com/office/drawing/2015/9/8/chartex" xmlns:cx2="http://schemas.microsoft.com/office/drawing/2015/10/21/chartex" xmlns:cx3="http://schemas.microsoft.com/office/drawing/2016/5/9/chartex" xmlns:cx4="http://schemas.microsoft.com/office/drawing/2016/5/10/chartex" xmlns:cx5="http://schemas.microsoft.com/office/drawing/2016/5/11/chartex" xmlns:cx6="http://schemas.microsoft.com/office/drawing/2016/5/12/chartex" xmlns:cx7="http://schemas.microsoft.com/office/drawing/2016/5/13/chartex" xmlns:cx8="http://schemas.microsoft.com/office/drawing/2016/5/14/chartex" xmlns:mc="http://schemas.openxmlformats.org/markup-compatibility/2006" xmlns:aink="http://schemas.microsoft.com/office/drawing/2016/ink" xmlns:am3d="http://schemas.microsoft.com/office/drawing/2017/model3d" xmlns:o="urn:schemas-microsoft-com:office:office" xmlns:oel="http://schemas.microsoft.com/office/2019/extlst" xmlns:r="http://schemas.openxmlformats.org/officeDocument/2006/relationships" xmlns:m="http://schemas.openxmlformats.org/officeDocument/2006/math" xmlns:v="urn:schemas-microsoft-com:vml" xmlns:wp14="http://schemas.microsoft.com/office/word/2010/wordprocessingDrawing" xmlns:wp="http://schemas.openxmlformats.org/drawingml/2006/wordprocessingDrawing" xmlns:w10="urn:schemas-microsoft-com:office:word" xmlns:w="http://schemas.openxmlformats.org/wordprocessingml/2006/main" xmlns:w14="http://schemas.microsoft.com/office/word/2010/wordml" xmlns:w15="http://schemas.microsoft.com/office/word/2012/wordml" xmlns:w16cex="http://schemas.microsoft.com/office/word/2018/wordml/cex" xmlns:w16cid="http://schemas.microsoft.com/office/word/2016/wordml/cid" xmlns:w16="http://schemas.microsoft.com/office/word/2018/wordml" xmlns:w16du="http://schemas.microsoft.com/office/word/2023/wordml/word16du" xmlns:w16sdtdh="http://schemas.microsoft.com/office/word/2020/wordml/sdtdatahash" xmlns:w16sdtfl="http://schemas.microsoft.com/office/word/2024/wordml/sdtformatlock" xmlns:w16se="http://schemas.microsoft.com/office/word/2015/wordml/symex" xmlns:wpg="http://schemas.microsoft.com/office/word/2010/wordprocessingGroup" xmlns:wpi="http://schemas.microsoft.com/office/word/2010/wordprocessingInk" xmlns:wne="http://schemas.microsoft.com/office/word/2006/wordml" xmlns:wps="http://schemas.microsoft.com/office/word/2010/wordprocessingShape" mc:Ignorable="w14 w15 w16se w16cid w16 w16cex w16sdtdh w16sdtfl w16du wp14">
+<w:footnotes xmlns:wpc="http://schemas.microsoft.com/office/word/2010/wordprocessingCanvas" xmlns:cx="http://schemas.microsoft.com/office/drawing/2014/chartex" xmlns:cx1="http://schemas.microsoft.com/office/drawing/2015/9/8/chartex" xmlns:cx2="http://schemas.microsoft.com/office/drawing/2015/10/21/chartex" xmlns:cx3="http://schemas.microsoft.com/office/drawing/2016/5/9/chartex" xmlns:cx4="http://schemas.microsoft.com/office/drawing/2016/5/10/chartex" xmlns:cx5="http://schemas.microsoft.com/office/drawing/2016/5/11/chartex" xmlns:cx6="http://schemas.microsoft.com/office/drawing/2016/5/12/chartex" xmlns:cx7="http://schemas.microsoft.com/office/drawing/2016/5/13/chartex" xmlns:cx8="http://schemas.microsoft.com/office/drawing/2016/5/14/chartex" xmlns:mc="http://schemas.openxmlformats.org/markup-compatibility/2006" xmlns:aink="http://schemas.microsoft.com/office/drawing/2016/ink" xmlns:am3d="http://schemas.microsoft.com/office/drawing/2017/model3d" xmlns:o="urn:schemas-microsoft-com:office:office" xmlns:r="http://schemas.openxmlformats.org/officeDocument/2006/relationships" xmlns:m="http://schemas.openxmlformats.org/officeDocument/2006/math" xmlns:v="urn:schemas-microsoft-com:vml" xmlns:wp14="http://schemas.microsoft.com/office/word/2010/wordprocessingDrawing" xmlns:wp="http://schemas.openxmlformats.org/drawingml/2006/wordprocessingDrawing" xmlns:w10="urn:schemas-microsoft-com:office:word" xmlns:w="http://schemas.openxmlformats.org/wordprocessingml/2006/main" xmlns:w14="http://schemas.microsoft.com/office/word/2010/wordml" xmlns:w15="http://schemas.microsoft.com/office/word/2012/wordml" xmlns:w16cex="http://schemas.microsoft.com/office/word/2018/wordml/cex" xmlns:w16cid="http://schemas.microsoft.com/office/word/2016/wordml/cid" xmlns:w16="http://schemas.microsoft.com/office/word/2018/wordml" xmlns:w16sdtdh="http://schemas.microsoft.com/office/word/2020/wordml/sdtdatahash" xmlns:w16se="http://schemas.microsoft.com/office/word/2015/wordml/symex" xmlns:wpg="http://schemas.microsoft.com/office/word/2010/wordprocessingGroup" xmlns:wpi="http://schemas.microsoft.com/office/word/2010/wordprocessingInk" xmlns:wne="http://schemas.microsoft.com/office/word/2006/wordml" xmlns:wps="http://schemas.microsoft.com/office/word/2010/wordprocessingShape" mc:Ignorable="w14 w15 w16se w16cid w16 w16cex w16sdtdh wp14">
   <w:footnote w:type="separator" w:id="-1">
     <w:p>
       <w:pPr>
@@ -221,7 +781,7 @@
 </file>
 
 <file path=word/header1.xml><?xml version="1.0" encoding="utf-8"?>
-<w:hdr xmlns:wpc="http://schemas.microsoft.com/office/word/2010/wordprocessingCanvas" xmlns:cx="http://schemas.microsoft.com/office/drawing/2014/chartex" xmlns:cx1="http://schemas.microsoft.com/office/drawing/2015/9/8/chartex" xmlns:cx2="http://schemas.microsoft.com/office/drawing/2015/10/21/chartex" xmlns:cx3="http://schemas.microsoft.com/office/drawing/2016/5/9/chartex" xmlns:cx4="http://schemas.microsoft.com/office/drawing/2016/5/10/chartex" xmlns:cx5="http://schemas.microsoft.com/office/drawing/2016/5/11/chartex" xmlns:cx6="http://schemas.microsoft.com/office/drawing/2016/5/12/chartex" xmlns:cx7="http://schemas.microsoft.com/office/drawing/2016/5/13/chartex" xmlns:cx8="http://schemas.microsoft.com/office/drawing/2016/5/14/chartex" xmlns:mc="http://schemas.openxmlformats.org/markup-compatibility/2006" xmlns:aink="http://schemas.microsoft.com/office/drawing/2016/ink" xmlns:am3d="http://schemas.microsoft.com/office/drawing/2017/model3d" xmlns:o="urn:schemas-microsoft-com:office:office" xmlns:oel="http://schemas.microsoft.com/office/2019/extlst" xmlns:r="http://schemas.openxmlformats.org/officeDocument/2006/relationships" xmlns:m="http://schemas.openxmlformats.org/officeDocument/2006/math" xmlns:v="urn:schemas-microsoft-com:vml" xmlns:wp14="http://schemas.microsoft.com/office/word/2010/wordprocessingDrawing" xmlns:wp="http://schemas.openxmlformats.org/drawingml/2006/wordprocessingDrawing" xmlns:w10="urn:schemas-microsoft-com:office:word" xmlns:w="http://schemas.openxmlformats.org/wordprocessingml/2006/main" xmlns:w14="http://schemas.microsoft.com/office/word/2010/wordml" xmlns:w15="http://schemas.microsoft.com/office/word/2012/wordml" xmlns:w16cex="http://schemas.microsoft.com/office/word/2018/wordml/cex" xmlns:w16cid="http://schemas.microsoft.com/office/word/2016/wordml/cid" xmlns:w16="http://schemas.microsoft.com/office/word/2018/wordml" xmlns:w16du="http://schemas.microsoft.com/office/word/2023/wordml/word16du" xmlns:w16sdtdh="http://schemas.microsoft.com/office/word/2020/wordml/sdtdatahash" xmlns:w16sdtfl="http://schemas.microsoft.com/office/word/2024/wordml/sdtformatlock" xmlns:w16se="http://schemas.microsoft.com/office/word/2015/wordml/symex" xmlns:wpg="http://schemas.microsoft.com/office/word/2010/wordprocessingGroup" xmlns:wpi="http://schemas.microsoft.com/office/word/2010/wordprocessingInk" xmlns:wne="http://schemas.microsoft.com/office/word/2006/wordml" xmlns:wps="http://schemas.microsoft.com/office/word/2010/wordprocessingShape" mc:Ignorable="w14 w15 w16se w16cid w16 w16cex w16sdtdh w16sdtfl w16du wp14">
+<w:hdr xmlns:wpc="http://schemas.microsoft.com/office/word/2010/wordprocessingCanvas" xmlns:cx="http://schemas.microsoft.com/office/drawing/2014/chartex" xmlns:cx1="http://schemas.microsoft.com/office/drawing/2015/9/8/chartex" xmlns:cx2="http://schemas.microsoft.com/office/drawing/2015/10/21/chartex" xmlns:cx3="http://schemas.microsoft.com/office/drawing/2016/5/9/chartex" xmlns:cx4="http://schemas.microsoft.com/office/drawing/2016/5/10/chartex" xmlns:cx5="http://schemas.microsoft.com/office/drawing/2016/5/11/chartex" xmlns:cx6="http://schemas.microsoft.com/office/drawing/2016/5/12/chartex" xmlns:cx7="http://schemas.microsoft.com/office/drawing/2016/5/13/chartex" xmlns:cx8="http://schemas.microsoft.com/office/drawing/2016/5/14/chartex" xmlns:mc="http://schemas.openxmlformats.org/markup-compatibility/2006" xmlns:aink="http://schemas.microsoft.com/office/drawing/2016/ink" xmlns:am3d="http://schemas.microsoft.com/office/drawing/2017/model3d" xmlns:o="urn:schemas-microsoft-com:office:office" xmlns:r="http://schemas.openxmlformats.org/officeDocument/2006/relationships" xmlns:m="http://schemas.openxmlformats.org/officeDocument/2006/math" xmlns:v="urn:schemas-microsoft-com:vml" xmlns:wp14="http://schemas.microsoft.com/office/word/2010/wordprocessingDrawing" xmlns:wp="http://schemas.openxmlformats.org/drawingml/2006/wordprocessingDrawing" xmlns:w10="urn:schemas-microsoft-com:office:word" xmlns:w="http://schemas.openxmlformats.org/wordprocessingml/2006/main" xmlns:w14="http://schemas.microsoft.com/office/word/2010/wordml" xmlns:w15="http://schemas.microsoft.com/office/word/2012/wordml" xmlns:w16cex="http://schemas.microsoft.com/office/word/2018/wordml/cex" xmlns:w16cid="http://schemas.microsoft.com/office/word/2016/wordml/cid" xmlns:w16="http://schemas.microsoft.com/office/word/2018/wordml" xmlns:w16sdtdh="http://schemas.microsoft.com/office/word/2020/wordml/sdtdatahash" xmlns:w16se="http://schemas.microsoft.com/office/word/2015/wordml/symex" xmlns:wpg="http://schemas.microsoft.com/office/word/2010/wordprocessingGroup" xmlns:wpi="http://schemas.microsoft.com/office/word/2010/wordprocessingInk" xmlns:wne="http://schemas.microsoft.com/office/word/2006/wordml" xmlns:wps="http://schemas.microsoft.com/office/word/2010/wordprocessingShape" mc:Ignorable="w14 w15 w16se w16cid w16 w16cex w16sdtdh wp14">
   <w:p>
     <w:pPr>
       <w:pStyle w:val="Encabezado"/>
@@ -332,7 +892,7 @@
 </file>
 
 <file path=word/numbering.xml><?xml version="1.0" encoding="utf-8"?>
-<w:numbering xmlns:wpc="http://schemas.microsoft.com/office/word/2010/wordprocessingCanvas" xmlns:cx="http://schemas.microsoft.com/office/drawing/2014/chartex" xmlns:cx1="http://schemas.microsoft.com/office/drawing/2015/9/8/chartex" xmlns:cx2="http://schemas.microsoft.com/office/drawing/2015/10/21/chartex" xmlns:cx3="http://schemas.microsoft.com/office/drawing/2016/5/9/chartex" xmlns:cx4="http://schemas.microsoft.com/office/drawing/2016/5/10/chartex" xmlns:cx5="http://schemas.microsoft.com/office/drawing/2016/5/11/chartex" xmlns:cx6="http://schemas.microsoft.com/office/drawing/2016/5/12/chartex" xmlns:cx7="http://schemas.microsoft.com/office/drawing/2016/5/13/chartex" xmlns:cx8="http://schemas.microsoft.com/office/drawing/2016/5/14/chartex" xmlns:mc="http://schemas.openxmlformats.org/markup-compatibility/2006" xmlns:aink="http://schemas.microsoft.com/office/drawing/2016/ink" xmlns:am3d="http://schemas.microsoft.com/office/drawing/2017/model3d" xmlns:o="urn:schemas-microsoft-com:office:office" xmlns:oel="http://schemas.microsoft.com/office/2019/extlst" xmlns:r="http://schemas.openxmlformats.org/officeDocument/2006/relationships" xmlns:m="http://schemas.openxmlformats.org/officeDocument/2006/math" xmlns:v="urn:schemas-microsoft-com:vml" xmlns:wp14="http://schemas.microsoft.com/office/word/2010/wordprocessingDrawing" xmlns:wp="http://schemas.openxmlformats.org/drawingml/2006/wordprocessingDrawing" xmlns:w10="urn:schemas-microsoft-com:office:word" xmlns:w="http://schemas.openxmlformats.org/wordprocessingml/2006/main" xmlns:w14="http://schemas.microsoft.com/office/word/2010/wordml" xmlns:w15="http://schemas.microsoft.com/office/word/2012/wordml" xmlns:w16cex="http://schemas.microsoft.com/office/word/2018/wordml/cex" xmlns:w16cid="http://schemas.microsoft.com/office/word/2016/wordml/cid" xmlns:w16="http://schemas.microsoft.com/office/word/2018/wordml" xmlns:w16du="http://schemas.microsoft.com/office/word/2023/wordml/word16du" xmlns:w16sdtdh="http://schemas.microsoft.com/office/word/2020/wordml/sdtdatahash" xmlns:w16sdtfl="http://schemas.microsoft.com/office/word/2024/wordml/sdtformatlock" xmlns:w16se="http://schemas.microsoft.com/office/word/2015/wordml/symex" xmlns:wpg="http://schemas.microsoft.com/office/word/2010/wordprocessingGroup" xmlns:wpi="http://schemas.microsoft.com/office/word/2010/wordprocessingInk" xmlns:wne="http://schemas.microsoft.com/office/word/2006/wordml" xmlns:wps="http://schemas.microsoft.com/office/word/2010/wordprocessingShape" mc:Ignorable="w14 w15 w16se w16cid w16 w16cex w16sdtdh w16sdtfl w16du wp14">
+<w:numbering xmlns:wpc="http://schemas.microsoft.com/office/word/2010/wordprocessingCanvas" xmlns:cx="http://schemas.microsoft.com/office/drawing/2014/chartex" xmlns:cx1="http://schemas.microsoft.com/office/drawing/2015/9/8/chartex" xmlns:cx2="http://schemas.microsoft.com/office/drawing/2015/10/21/chartex" xmlns:cx3="http://schemas.microsoft.com/office/drawing/2016/5/9/chartex" xmlns:cx4="http://schemas.microsoft.com/office/drawing/2016/5/10/chartex" xmlns:cx5="http://schemas.microsoft.com/office/drawing/2016/5/11/chartex" xmlns:cx6="http://schemas.microsoft.com/office/drawing/2016/5/12/chartex" xmlns:cx7="http://schemas.microsoft.com/office/drawing/2016/5/13/chartex" xmlns:cx8="http://schemas.microsoft.com/office/drawing/2016/5/14/chartex" xmlns:mc="http://schemas.openxmlformats.org/markup-compatibility/2006" xmlns:aink="http://schemas.microsoft.com/office/drawing/2016/ink" xmlns:am3d="http://schemas.microsoft.com/office/drawing/2017/model3d" xmlns:o="urn:schemas-microsoft-com:office:office" xmlns:r="http://schemas.openxmlformats.org/officeDocument/2006/relationships" xmlns:m="http://schemas.openxmlformats.org/officeDocument/2006/math" xmlns:v="urn:schemas-microsoft-com:vml" xmlns:wp14="http://schemas.microsoft.com/office/word/2010/wordprocessingDrawing" xmlns:wp="http://schemas.openxmlformats.org/drawingml/2006/wordprocessingDrawing" xmlns:w10="urn:schemas-microsoft-com:office:word" xmlns:w="http://schemas.openxmlformats.org/wordprocessingml/2006/main" xmlns:w14="http://schemas.microsoft.com/office/word/2010/wordml" xmlns:w15="http://schemas.microsoft.com/office/word/2012/wordml" xmlns:w16cex="http://schemas.microsoft.com/office/word/2018/wordml/cex" xmlns:w16cid="http://schemas.microsoft.com/office/word/2016/wordml/cid" xmlns:w16="http://schemas.microsoft.com/office/word/2018/wordml" xmlns:w16sdtdh="http://schemas.microsoft.com/office/word/2020/wordml/sdtdatahash" xmlns:w16se="http://schemas.microsoft.com/office/word/2015/wordml/symex" xmlns:wpg="http://schemas.microsoft.com/office/word/2010/wordprocessingGroup" xmlns:wpi="http://schemas.microsoft.com/office/word/2010/wordprocessingInk" xmlns:wne="http://schemas.microsoft.com/office/word/2006/wordml" xmlns:wps="http://schemas.microsoft.com/office/word/2010/wordprocessingShape" mc:Ignorable="w14 w15 w16se w16cid w16 w16cex w16sdtdh wp14">
   <w:abstractNum w:abstractNumId="0" w15:restartNumberingAfterBreak="0">
     <w:nsid w:val="70827606"/>
     <w:multiLevelType w:val="singleLevel"/>
@@ -353,14 +913,14 @@
       </w:rPr>
     </w:lvl>
   </w:abstractNum>
-  <w:num w:numId="1" w16cid:durableId="798379593">
+  <w:num w:numId="1">
     <w:abstractNumId w:val="0"/>
   </w:num>
 </w:numbering>
 </file>
 
 <file path=word/styles.xml><?xml version="1.0" encoding="utf-8"?>
-<w:styles xmlns:mc="http://schemas.openxmlformats.org/markup-compatibility/2006" xmlns:r="http://schemas.openxmlformats.org/officeDocument/2006/relationships" xmlns:w="http://schemas.openxmlformats.org/wordprocessingml/2006/main" xmlns:w14="http://schemas.microsoft.com/office/word/2010/wordml" xmlns:w15="http://schemas.microsoft.com/office/word/2012/wordml" xmlns:w16cex="http://schemas.microsoft.com/office/word/2018/wordml/cex" xmlns:w16cid="http://schemas.microsoft.com/office/word/2016/wordml/cid" xmlns:w16="http://schemas.microsoft.com/office/word/2018/wordml" xmlns:w16du="http://schemas.microsoft.com/office/word/2023/wordml/word16du" xmlns:w16sdtdh="http://schemas.microsoft.com/office/word/2020/wordml/sdtdatahash" xmlns:w16sdtfl="http://schemas.microsoft.com/office/word/2024/wordml/sdtformatlock" xmlns:w16se="http://schemas.microsoft.com/office/word/2015/wordml/symex" mc:Ignorable="w14 w15 w16se w16cid w16 w16cex w16sdtdh w16sdtfl w16du">
+<w:styles xmlns:mc="http://schemas.openxmlformats.org/markup-compatibility/2006" xmlns:r="http://schemas.openxmlformats.org/officeDocument/2006/relationships" xmlns:w="http://schemas.openxmlformats.org/wordprocessingml/2006/main" xmlns:w14="http://schemas.microsoft.com/office/word/2010/wordml" xmlns:w15="http://schemas.microsoft.com/office/word/2012/wordml" xmlns:w16cex="http://schemas.microsoft.com/office/word/2018/wordml/cex" xmlns:w16cid="http://schemas.microsoft.com/office/word/2016/wordml/cid" xmlns:w16="http://schemas.microsoft.com/office/word/2018/wordml" xmlns:w16sdtdh="http://schemas.microsoft.com/office/word/2020/wordml/sdtdatahash" xmlns:w16se="http://schemas.microsoft.com/office/word/2015/wordml/symex" mc:Ignorable="w14 w15 w16se w16cid w16 w16cex w16sdtdh">
   <w:docDefaults>
     <w:rPrDefault>
       <w:rPr>
@@ -758,10 +1318,6 @@
     <w:name w:val="Normal"/>
     <w:qFormat/>
     <w:rsid w:val="006135DA"/>
-    <w:rPr>
-      <w:rFonts w:ascii="Georgia" w:hAnsi="Georgia"/>
-      <w:sz w:val="24"/>
-    </w:rPr>
   </w:style>
   <w:style w:type="character" w:default="1" w:styleId="Fuentedeprrafopredeter">
     <w:name w:val="Default Paragraph Font"/>

</xml_diff>

<commit_message>
actualizacion, primera version de la app instalada en los equipos del cliente (03062025)
</commit_message>
<xml_diff>
--- a/Generado/Carta_Compromiso_6276106.docx
+++ b/Generado/Carta_Compromiso_6276106.docx
@@ -68,7 +68,7 @@
         <w:rPr>
           <w:rFonts w:ascii="Georgia" w:hAnsi="Georgia"/>
         </w:rPr>
-        <w:t xml:space="preserve">1 días del mes de junio del año 2025</w:t>
+        <w:t xml:space="preserve">3 días del mes de junio del año 2025</w:t>
       </w:r>
       <w:r>
         <w:rPr>
@@ -260,7 +260,7 @@
           <w:b/>
           <w:bCs/>
         </w:rPr>
-        <w:t xml:space="preserve">4447477-1</w:t>
+        <w:t xml:space="preserve">6554878-9</w:t>
       </w:r>
       <w:r>
         <w:rPr>

</xml_diff>